<commit_message>
API-EXE-Projetos Exemplo em Python-SQLServer - Ajuste Documentos 3
</commit_message>
<xml_diff>
--- a/Documentação/API - Manutenção Tabelas SQL SERVER (CRUD Simples com JSON).docx
+++ b/Documentação/API - Manutenção Tabelas SQL SERVER (CRUD Simples com JSON).docx
@@ -84,8 +84,6 @@
         </w:rPr>
         <w:br/>
       </w:r>
-      <w:bookmarkStart w:id="0" w:name="_GoBack"/>
-      <w:bookmarkEnd w:id="0"/>
       <w:r>
         <w:rPr>
           <w:rFonts w:ascii="Roboto" w:eastAsia="Times New Roman" w:hAnsi="Roboto" w:cs="Times New Roman"/>
@@ -441,7 +439,29 @@
           <w:sz w:val="18"/>
           <w:szCs w:val="18"/>
         </w:rPr>
-        <w:t>Este recurso técnico pode ser utilizado em qualquer sistema, para qualquer banco de dados SQL Server e para qualquer tabela que se tenha criado no exato momento.</w:t>
+        <w:t xml:space="preserve">Este recurso técnico pode ser utilizado em qualquer sistema, para qualquer banco de dados SQL Server e para qualquer tabela </w:t>
+      </w:r>
+      <w:r>
+        <w:rPr>
+          <w:rFonts w:ascii="Segoe UI" w:hAnsi="Segoe UI" w:cs="Segoe UI"/>
+          <w:color w:val="172B4D"/>
+          <w:spacing w:val="-1"/>
+          <w:sz w:val="18"/>
+          <w:szCs w:val="18"/>
+        </w:rPr>
+        <w:t>criada recentemente</w:t>
+      </w:r>
+      <w:bookmarkStart w:id="0" w:name="_GoBack"/>
+      <w:bookmarkEnd w:id="0"/>
+      <w:r>
+        <w:rPr>
+          <w:rFonts w:ascii="Segoe UI" w:hAnsi="Segoe UI" w:cs="Segoe UI"/>
+          <w:color w:val="172B4D"/>
+          <w:spacing w:val="-1"/>
+          <w:sz w:val="18"/>
+          <w:szCs w:val="18"/>
+        </w:rPr>
+        <w:t>.</w:t>
       </w:r>
     </w:p>
     <w:p>
@@ -695,70 +715,38 @@
         </w:rPr>
         <w:t>é baseado na minha máquina localhost (</w:t>
       </w:r>
-      <w:r>
-        <w:fldChar w:fldCharType="begin"/>
-      </w:r>
-      <w:r>
-        <w:instrText xml:space="preserve"> HYPERLINK "http://localhost:5000/" </w:instrText>
-      </w:r>
-      <w:r>
-        <w:fldChar w:fldCharType="separate"/>
-      </w:r>
-      <w:r>
-        <w:rPr>
-          <w:rStyle w:val="Hyperlink"/>
-          <w:rFonts w:ascii="Segoe UI" w:hAnsi="Segoe UI" w:cs="Segoe UI"/>
+      <w:hyperlink r:id="rId6" w:history="1">
+        <w:r>
+          <w:rPr>
+            <w:rStyle w:val="Hyperlink"/>
+            <w:rFonts w:ascii="Segoe UI" w:hAnsi="Segoe UI" w:cs="Segoe UI"/>
+            <w:spacing w:val="-1"/>
+            <w:sz w:val="21"/>
+            <w:szCs w:val="21"/>
+          </w:rPr>
+          <w:t>http://localhost:5000/</w:t>
+        </w:r>
+      </w:hyperlink>
+      <w:r>
+        <w:rPr>
+          <w:rFonts w:ascii="Segoe UI" w:hAnsi="Segoe UI" w:cs="Segoe UI"/>
+          <w:color w:val="172B4D"/>
           <w:spacing w:val="-1"/>
           <w:sz w:val="21"/>
           <w:szCs w:val="21"/>
         </w:rPr>
-        <w:t>http://localhost:5000/</w:t>
-      </w:r>
-      <w:r>
-        <w:rPr>
-          <w:rStyle w:val="Hyperlink"/>
-          <w:rFonts w:ascii="Segoe UI" w:hAnsi="Segoe UI" w:cs="Segoe UI"/>
-          <w:spacing w:val="-1"/>
-          <w:sz w:val="21"/>
-          <w:szCs w:val="21"/>
-        </w:rPr>
-        <w:fldChar w:fldCharType="end"/>
-      </w:r>
-      <w:r>
-        <w:rPr>
-          <w:rFonts w:ascii="Segoe UI" w:hAnsi="Segoe UI" w:cs="Segoe UI"/>
-          <w:color w:val="172B4D"/>
-          <w:spacing w:val="-1"/>
-          <w:sz w:val="21"/>
-          <w:szCs w:val="21"/>
-        </w:rPr>
         <w:t xml:space="preserve">) e a estrutura fixa é </w:t>
       </w:r>
-      <w:r>
-        <w:fldChar w:fldCharType="begin"/>
-      </w:r>
-      <w:r>
-        <w:instrText xml:space="preserve"> HYPERLINK "http://localhost:5000/ADRRBR/cadastros/manutencao/tabelas/TABELA/CON" </w:instrText>
-      </w:r>
-      <w:r>
-        <w:fldChar w:fldCharType="separate"/>
-      </w:r>
-      <w:r>
-        <w:rPr>
-          <w:rStyle w:val="Hyperlink"/>
-          <w:sz w:val="20"/>
-          <w:szCs w:val="20"/>
-        </w:rPr>
-        <w:t>ADRRBR/cadastros/manutencao/tabelas/</w:t>
-      </w:r>
-      <w:r>
-        <w:rPr>
-          <w:rStyle w:val="Hyperlink"/>
-          <w:sz w:val="20"/>
-          <w:szCs w:val="20"/>
-        </w:rPr>
-        <w:fldChar w:fldCharType="end"/>
-      </w:r>
+      <w:hyperlink r:id="rId7" w:history="1">
+        <w:r>
+          <w:rPr>
+            <w:rStyle w:val="Hyperlink"/>
+            <w:sz w:val="20"/>
+            <w:szCs w:val="20"/>
+          </w:rPr>
+          <w:t>ADRRBR/cadastros/manutencao/tabelas/</w:t>
+        </w:r>
+      </w:hyperlink>
     </w:p>
     <w:p>
       <w:pPr>
@@ -841,7 +829,7 @@
           <w:lang w:val="pt-BR" w:eastAsia="pt-BR"/>
         </w:rPr>
       </w:pPr>
-      <w:hyperlink r:id="rId6" w:history="1">
+      <w:hyperlink r:id="rId8" w:history="1">
         <w:r>
           <w:rPr>
             <w:rStyle w:val="Hyperlink"/>
@@ -1342,7 +1330,7 @@
           <w:lang w:val="pt-BR" w:eastAsia="pt-BR"/>
         </w:rPr>
       </w:pPr>
-      <w:hyperlink r:id="rId7" w:history="1">
+      <w:hyperlink r:id="rId9" w:history="1">
         <w:r>
           <w:rPr>
             <w:rStyle w:val="Hyperlink"/>
@@ -1387,7 +1375,7 @@
         </w:rPr>
         <w:br/>
       </w:r>
-      <w:hyperlink r:id="rId8" w:history="1">
+      <w:hyperlink r:id="rId10" w:history="1">
         <w:r>
           <w:rPr>
             <w:rStyle w:val="Hyperlink"/>
@@ -1432,7 +1420,7 @@
         </w:rPr>
         <w:br/>
       </w:r>
-      <w:hyperlink r:id="rId9" w:history="1">
+      <w:hyperlink r:id="rId11" w:history="1">
         <w:r>
           <w:rPr>
             <w:rStyle w:val="Hyperlink"/>
@@ -1599,7 +1587,6 @@
         </w:rPr>
         <w:t>: </w:t>
       </w:r>
-      <w:proofErr w:type="spellStart"/>
       <w:r>
         <w:rPr>
           <w:rFonts w:ascii="Courier New" w:eastAsia="Times New Roman" w:hAnsi="Courier New" w:cs="Courier New"/>
@@ -1620,7 +1607,6 @@
         </w:rPr>
         <w:t>onteudo</w:t>
       </w:r>
-      <w:proofErr w:type="spellEnd"/>
       <w:r>
         <w:rPr>
           <w:rFonts w:ascii="Courier New" w:eastAsia="Times New Roman" w:hAnsi="Courier New" w:cs="Courier New"/>
@@ -1706,20 +1692,8 @@
           <w:szCs w:val="18"/>
           <w:lang w:val="pt-BR" w:eastAsia="pt-BR"/>
         </w:rPr>
-        <w:t xml:space="preserve"> </w:t>
-      </w:r>
-      <w:proofErr w:type="spellStart"/>
-      <w:r>
-        <w:rPr>
-          <w:rFonts w:ascii="Courier New" w:eastAsia="Times New Roman" w:hAnsi="Courier New" w:cs="Courier New"/>
-          <w:color w:val="0451A5"/>
-          <w:sz w:val="18"/>
-          <w:szCs w:val="18"/>
-          <w:lang w:val="pt-BR" w:eastAsia="pt-BR"/>
-        </w:rPr>
-        <w:t>Conteudo</w:t>
-      </w:r>
-      <w:proofErr w:type="spellEnd"/>
+        <w:t xml:space="preserve"> Conteudo</w:t>
+      </w:r>
       <w:r>
         <w:rPr>
           <w:rFonts w:ascii="Courier New" w:eastAsia="Times New Roman" w:hAnsi="Courier New" w:cs="Courier New"/>
@@ -1807,7 +1781,6 @@
         </w:rPr>
         <w:t>"</w:t>
       </w:r>
-      <w:proofErr w:type="spellStart"/>
       <w:r>
         <w:rPr>
           <w:rFonts w:ascii="Courier New" w:eastAsia="Times New Roman" w:hAnsi="Courier New" w:cs="Courier New"/>
@@ -1818,7 +1791,6 @@
         </w:rPr>
         <w:t>Conteudo</w:t>
       </w:r>
-      <w:proofErr w:type="spellEnd"/>
       <w:r>
         <w:rPr>
           <w:rFonts w:ascii="Courier New" w:eastAsia="Times New Roman" w:hAnsi="Courier New" w:cs="Courier New"/>
@@ -1916,7 +1888,6 @@
         </w:rPr>
         <w:t>"</w:t>
       </w:r>
-      <w:proofErr w:type="spellStart"/>
       <w:r>
         <w:rPr>
           <w:rFonts w:ascii="Courier New" w:eastAsia="Times New Roman" w:hAnsi="Courier New" w:cs="Courier New"/>
@@ -1927,7 +1898,6 @@
         </w:rPr>
         <w:t>Conteudo</w:t>
       </w:r>
-      <w:proofErr w:type="spellEnd"/>
       <w:r>
         <w:rPr>
           <w:rFonts w:ascii="Courier New" w:eastAsia="Times New Roman" w:hAnsi="Courier New" w:cs="Courier New"/>
@@ -2201,7 +2171,7 @@
           <w:lang w:val="pt-BR" w:eastAsia="pt-BR"/>
         </w:rPr>
       </w:pPr>
-      <w:hyperlink r:id="rId10" w:history="1">
+      <w:hyperlink r:id="rId12" w:history="1">
         <w:r>
           <w:rPr>
             <w:rStyle w:val="Hyperlink"/>
@@ -3309,7 +3279,7 @@
                     </pic:cNvPicPr>
                   </pic:nvPicPr>
                   <pic:blipFill>
-                    <a:blip r:embed="rId11">
+                    <a:blip r:embed="rId13">
                       <a:extLst>
                         <a:ext uri="{28A0092B-C50C-407E-A947-70E740481C1C}">
                           <a14:useLocalDpi xmlns:a14="http://schemas.microsoft.com/office/drawing/2010/main" val="0"/>
@@ -3758,29 +3728,7 @@
           <w:szCs w:val="18"/>
           <w:lang w:val="pt-BR" w:eastAsia="pt-BR"/>
         </w:rPr>
-        <w:t>"</w:t>
-      </w:r>
-      <w:proofErr w:type="spellStart"/>
-      <w:r>
-        <w:rPr>
-          <w:rFonts w:ascii="Courier New" w:eastAsia="Times New Roman" w:hAnsi="Courier New" w:cs="Courier New"/>
-          <w:color w:val="0451A5"/>
-          <w:sz w:val="18"/>
-          <w:szCs w:val="18"/>
-          <w:lang w:val="pt-BR" w:eastAsia="pt-BR"/>
-        </w:rPr>
-        <w:t>CODIGO,nome</w:t>
-      </w:r>
-      <w:proofErr w:type="spellEnd"/>
-      <w:r>
-        <w:rPr>
-          <w:rFonts w:ascii="Courier New" w:eastAsia="Times New Roman" w:hAnsi="Courier New" w:cs="Courier New"/>
-          <w:color w:val="0451A5"/>
-          <w:sz w:val="18"/>
-          <w:szCs w:val="18"/>
-          <w:lang w:val="pt-BR" w:eastAsia="pt-BR"/>
-        </w:rPr>
-        <w:t>"</w:t>
+        <w:t>"CODIGO,nome"</w:t>
       </w:r>
       <w:r>
         <w:rPr>
@@ -3892,29 +3840,7 @@
           <w:szCs w:val="18"/>
           <w:lang w:val="pt-BR" w:eastAsia="pt-BR"/>
         </w:rPr>
-        <w:t>"</w:t>
-      </w:r>
-      <w:proofErr w:type="spellStart"/>
-      <w:r>
-        <w:rPr>
-          <w:rFonts w:ascii="Courier New" w:eastAsia="Times New Roman" w:hAnsi="Courier New" w:cs="Courier New"/>
-          <w:color w:val="A31515"/>
-          <w:sz w:val="18"/>
-          <w:szCs w:val="18"/>
-          <w:lang w:val="pt-BR" w:eastAsia="pt-BR"/>
-        </w:rPr>
-        <w:t>condicoes</w:t>
-      </w:r>
-      <w:proofErr w:type="spellEnd"/>
-      <w:r>
-        <w:rPr>
-          <w:rFonts w:ascii="Courier New" w:eastAsia="Times New Roman" w:hAnsi="Courier New" w:cs="Courier New"/>
-          <w:color w:val="A31515"/>
-          <w:sz w:val="18"/>
-          <w:szCs w:val="18"/>
-          <w:lang w:val="pt-BR" w:eastAsia="pt-BR"/>
-        </w:rPr>
-        <w:t>"</w:t>
+        <w:t>"condicoes"</w:t>
       </w:r>
       <w:r>
         <w:rPr>
@@ -4645,29 +4571,7 @@
           <w:szCs w:val="18"/>
           <w:lang w:val="pt-BR" w:eastAsia="pt-BR"/>
         </w:rPr>
-        <w:t>"</w:t>
-      </w:r>
-      <w:proofErr w:type="spellStart"/>
-      <w:r>
-        <w:rPr>
-          <w:rFonts w:ascii="Courier New" w:eastAsia="Times New Roman" w:hAnsi="Courier New" w:cs="Courier New"/>
-          <w:color w:val="0451A5"/>
-          <w:sz w:val="18"/>
-          <w:szCs w:val="18"/>
-          <w:lang w:val="pt-BR" w:eastAsia="pt-BR"/>
-        </w:rPr>
-        <w:t>CODIGO,nome</w:t>
-      </w:r>
-      <w:proofErr w:type="spellEnd"/>
-      <w:r>
-        <w:rPr>
-          <w:rFonts w:ascii="Courier New" w:eastAsia="Times New Roman" w:hAnsi="Courier New" w:cs="Courier New"/>
-          <w:color w:val="0451A5"/>
-          <w:sz w:val="18"/>
-          <w:szCs w:val="18"/>
-          <w:lang w:val="pt-BR" w:eastAsia="pt-BR"/>
-        </w:rPr>
-        <w:t>"</w:t>
+        <w:t>"CODIGO,nome"</w:t>
       </w:r>
       <w:r>
         <w:rPr>
@@ -4779,29 +4683,7 @@
           <w:szCs w:val="18"/>
           <w:lang w:val="pt-BR" w:eastAsia="pt-BR"/>
         </w:rPr>
-        <w:t>"</w:t>
-      </w:r>
-      <w:proofErr w:type="spellStart"/>
-      <w:r>
-        <w:rPr>
-          <w:rFonts w:ascii="Courier New" w:eastAsia="Times New Roman" w:hAnsi="Courier New" w:cs="Courier New"/>
-          <w:color w:val="A31515"/>
-          <w:sz w:val="18"/>
-          <w:szCs w:val="18"/>
-          <w:lang w:val="pt-BR" w:eastAsia="pt-BR"/>
-        </w:rPr>
-        <w:t>condicoes</w:t>
-      </w:r>
-      <w:proofErr w:type="spellEnd"/>
-      <w:r>
-        <w:rPr>
-          <w:rFonts w:ascii="Courier New" w:eastAsia="Times New Roman" w:hAnsi="Courier New" w:cs="Courier New"/>
-          <w:color w:val="A31515"/>
-          <w:sz w:val="18"/>
-          <w:szCs w:val="18"/>
-          <w:lang w:val="pt-BR" w:eastAsia="pt-BR"/>
-        </w:rPr>
-        <w:t>"</w:t>
+        <w:t>"condicoes"</w:t>
       </w:r>
       <w:r>
         <w:rPr>
@@ -5549,31 +5431,7 @@
           <w:szCs w:val="21"/>
           <w:lang w:val="pt-BR"/>
         </w:rPr>
-        <w:t xml:space="preserve">O </w:t>
-      </w:r>
-      <w:proofErr w:type="spellStart"/>
-      <w:r>
-        <w:rPr>
-          <w:rFonts w:ascii="Segoe UI" w:hAnsi="Segoe UI" w:cs="Segoe UI"/>
-          <w:color w:val="172B4D"/>
-          <w:spacing w:val="-1"/>
-          <w:sz w:val="21"/>
-          <w:szCs w:val="21"/>
-          <w:lang w:val="pt-BR"/>
-        </w:rPr>
-        <w:t>EndPoint</w:t>
-      </w:r>
-      <w:proofErr w:type="spellEnd"/>
-      <w:r>
-        <w:rPr>
-          <w:rFonts w:ascii="Segoe UI" w:hAnsi="Segoe UI" w:cs="Segoe UI"/>
-          <w:color w:val="172B4D"/>
-          <w:spacing w:val="-1"/>
-          <w:sz w:val="21"/>
-          <w:szCs w:val="21"/>
-          <w:lang w:val="pt-BR"/>
-        </w:rPr>
-        <w:t xml:space="preserve"> foi</w:t>
+        <w:t>O EndPoint foi</w:t>
       </w:r>
       <w:r>
         <w:rPr>
@@ -7603,7 +7461,7 @@
 </file>
 
 <file path=customXml/itemProps1.xml><?xml version="1.0" encoding="utf-8"?>
-<ds:datastoreItem xmlns:ds="http://schemas.openxmlformats.org/officeDocument/2006/customXml" ds:itemID="{44CEE41B-9DB0-4022-B81B-8DD72C07FB2E}">
+<ds:datastoreItem xmlns:ds="http://schemas.openxmlformats.org/officeDocument/2006/customXml" ds:itemID="{F8030421-7C55-4E3D-B639-66E3FD8D2B5B}">
   <ds:schemaRefs>
     <ds:schemaRef ds:uri="http://schemas.openxmlformats.org/officeDocument/2006/bibliography"/>
   </ds:schemaRefs>

</xml_diff>

<commit_message>
API-EXE-Projetos Exemplo em Python-SQLServer - Ajuste Documentos 4
</commit_message>
<xml_diff>
--- a/Documentação/API - Manutenção Tabelas SQL SERVER (CRUD Simples com JSON).docx
+++ b/Documentação/API - Manutenção Tabelas SQL SERVER (CRUD Simples com JSON).docx
@@ -449,7 +449,27 @@
           <w:sz w:val="18"/>
           <w:szCs w:val="18"/>
         </w:rPr>
-        <w:t>criada recentemente</w:t>
+        <w:t>r</w:t>
+      </w:r>
+      <w:r>
+        <w:rPr>
+          <w:rFonts w:ascii="Segoe UI" w:hAnsi="Segoe UI" w:cs="Segoe UI"/>
+          <w:color w:val="172B4D"/>
+          <w:spacing w:val="-1"/>
+          <w:sz w:val="18"/>
+          <w:szCs w:val="18"/>
+        </w:rPr>
+        <w:t>ecentemente</w:t>
+      </w:r>
+      <w:r>
+        <w:rPr>
+          <w:rFonts w:ascii="Segoe UI" w:hAnsi="Segoe UI" w:cs="Segoe UI"/>
+          <w:color w:val="172B4D"/>
+          <w:spacing w:val="-1"/>
+          <w:sz w:val="18"/>
+          <w:szCs w:val="18"/>
+        </w:rPr>
+        <w:t xml:space="preserve"> criada</w:t>
       </w:r>
       <w:bookmarkStart w:id="0" w:name="_GoBack"/>
       <w:bookmarkEnd w:id="0"/>
@@ -7461,7 +7481,7 @@
 </file>
 
 <file path=customXml/itemProps1.xml><?xml version="1.0" encoding="utf-8"?>
-<ds:datastoreItem xmlns:ds="http://schemas.openxmlformats.org/officeDocument/2006/customXml" ds:itemID="{F8030421-7C55-4E3D-B639-66E3FD8D2B5B}">
+<ds:datastoreItem xmlns:ds="http://schemas.openxmlformats.org/officeDocument/2006/customXml" ds:itemID="{05527035-AF58-4D6A-9F04-3F5BEB32B151}">
   <ds:schemaRefs>
     <ds:schemaRef ds:uri="http://schemas.openxmlformats.org/officeDocument/2006/bibliography"/>
   </ds:schemaRefs>

</xml_diff>